<commit_message>
FE-244 Se agregaron las credenciales de la empresa LASI SAC para que pueda facturar
</commit_message>
<xml_diff>
--- a/Docs/Configuracion Facturacion.docx
+++ b/Docs/Configuracion Facturacion.docx
@@ -126,32 +126,20 @@
         <w:rPr>
           <w:rFonts w:ascii="Arial" w:hAnsi="Arial" w:cs="Arial"/>
         </w:rPr>
-        <w:t>2.</w:t>
-      </w:r>
-      <w:r>
-        <w:rPr>
-          <w:rFonts w:ascii="Arial" w:hAnsi="Arial" w:cs="Arial"/>
-        </w:rPr>
-        <w:t>Ingresar a mis tramites e iniciar sesión</w:t>
-      </w:r>
-    </w:p>
-    <w:p>
-      <w:pPr>
-        <w:rPr>
-          <w:rFonts w:ascii="Arial" w:hAnsi="Arial" w:cs="Arial"/>
-        </w:rPr>
-      </w:pPr>
-      <w:r>
-        <w:rPr>
-          <w:rFonts w:ascii="Arial" w:hAnsi="Arial" w:cs="Arial"/>
-        </w:rPr>
-        <w:t>3</w:t>
-      </w:r>
-      <w:r>
-        <w:rPr>
-          <w:rFonts w:ascii="Arial" w:hAnsi="Arial" w:cs="Arial"/>
-        </w:rPr>
-        <w:t>.</w:t>
+        <w:t>2.Ingresar a mis tramites e iniciar sesión</w:t>
+      </w:r>
+    </w:p>
+    <w:p>
+      <w:pPr>
+        <w:rPr>
+          <w:rFonts w:ascii="Arial" w:hAnsi="Arial" w:cs="Arial"/>
+        </w:rPr>
+      </w:pPr>
+      <w:r>
+        <w:rPr>
+          <w:rFonts w:ascii="Arial" w:hAnsi="Arial" w:cs="Arial"/>
+        </w:rPr>
+        <w:t>3.</w:t>
       </w:r>
       <w:r>
         <w:rPr>
@@ -199,31 +187,20 @@
         <w:rPr>
           <w:rFonts w:ascii="Arial" w:hAnsi="Arial" w:cs="Arial"/>
         </w:rPr>
-        <w:t xml:space="preserve">tributario – CDT y </w:t>
-      </w:r>
-      <w:r>
-        <w:rPr>
-          <w:rFonts w:ascii="Arial" w:hAnsi="Arial" w:cs="Arial"/>
-        </w:rPr>
-        <w:t>solicitar certificado digital tributario</w:t>
-      </w:r>
-      <w:r>
-        <w:rPr>
-          <w:rFonts w:ascii="Arial" w:hAnsi="Arial" w:cs="Arial"/>
-        </w:rPr>
-        <w:t>.</w:t>
-      </w:r>
-    </w:p>
-    <w:p>
-      <w:pPr>
-        <w:jc w:val="center"/>
-        <w:rPr>
-          <w:rFonts w:ascii="Arial" w:hAnsi="Arial" w:cs="Arial"/>
-        </w:rPr>
-      </w:pPr>
-      <w:r>
-        <w:rPr>
-          <w:rFonts w:ascii="Arial" w:hAnsi="Arial" w:cs="Arial"/>
+        <w:t>tributario – CDT y solicitar certificado digital tributario.</w:t>
+      </w:r>
+    </w:p>
+    <w:p>
+      <w:pPr>
+        <w:jc w:val="center"/>
+        <w:rPr>
+          <w:rFonts w:ascii="Arial" w:hAnsi="Arial" w:cs="Arial"/>
+        </w:rPr>
+      </w:pPr>
+      <w:r>
+        <w:rPr>
+          <w:rFonts w:ascii="Arial" w:hAnsi="Arial" w:cs="Arial"/>
+          <w:noProof/>
         </w:rPr>
         <w:drawing>
           <wp:inline distT="0" distB="0" distL="0" distR="0" wp14:anchorId="2BCF50F1" wp14:editId="12E94A63">
@@ -272,31 +249,7 @@
         <w:rPr>
           <w:rFonts w:ascii="Arial" w:hAnsi="Arial" w:cs="Arial"/>
         </w:rPr>
-        <w:t>4. V</w:t>
-      </w:r>
-      <w:r>
-        <w:rPr>
-          <w:rFonts w:ascii="Arial" w:hAnsi="Arial" w:cs="Arial"/>
-        </w:rPr>
-        <w:t xml:space="preserve">erificar que los datos </w:t>
-      </w:r>
-      <w:r>
-        <w:rPr>
-          <w:rFonts w:ascii="Arial" w:hAnsi="Arial" w:cs="Arial"/>
-        </w:rPr>
-        <w:t>están</w:t>
-      </w:r>
-      <w:r>
-        <w:rPr>
-          <w:rFonts w:ascii="Arial" w:hAnsi="Arial" w:cs="Arial"/>
-        </w:rPr>
-        <w:t xml:space="preserve"> correctos</w:t>
-      </w:r>
-      <w:r>
-        <w:rPr>
-          <w:rFonts w:ascii="Arial" w:hAnsi="Arial" w:cs="Arial"/>
-        </w:rPr>
-        <w:t xml:space="preserve">, aceptar </w:t>
+        <w:t xml:space="preserve">4. Verificar que los datos están correctos, aceptar </w:t>
       </w:r>
       <w:r>
         <w:rPr>
@@ -320,43 +273,20 @@
         <w:rPr>
           <w:rFonts w:ascii="Arial" w:hAnsi="Arial" w:cs="Arial"/>
         </w:rPr>
-        <w:t>,</w:t>
-      </w:r>
-      <w:r>
-        <w:rPr>
-          <w:rFonts w:ascii="Arial" w:hAnsi="Arial" w:cs="Arial"/>
-        </w:rPr>
-        <w:t xml:space="preserve"> </w:t>
-      </w:r>
-      <w:r>
-        <w:rPr>
-          <w:rFonts w:ascii="Arial" w:hAnsi="Arial" w:cs="Arial"/>
-        </w:rPr>
-        <w:t>luego</w:t>
-      </w:r>
-      <w:r>
-        <w:rPr>
-          <w:rFonts w:ascii="Arial" w:hAnsi="Arial" w:cs="Arial"/>
-        </w:rPr>
-        <w:t xml:space="preserve"> enviar solicitud</w:t>
-      </w:r>
-      <w:r>
-        <w:rPr>
-          <w:rFonts w:ascii="Arial" w:hAnsi="Arial" w:cs="Arial"/>
-        </w:rPr>
-        <w:t>.</w:t>
-      </w:r>
-    </w:p>
-    <w:p>
-      <w:pPr>
-        <w:jc w:val="center"/>
-        <w:rPr>
-          <w:rFonts w:ascii="Arial" w:hAnsi="Arial" w:cs="Arial"/>
-        </w:rPr>
-      </w:pPr>
-      <w:r>
-        <w:rPr>
-          <w:rFonts w:ascii="Arial" w:hAnsi="Arial" w:cs="Arial"/>
+        <w:t>, luego enviar solicitud.</w:t>
+      </w:r>
+    </w:p>
+    <w:p>
+      <w:pPr>
+        <w:jc w:val="center"/>
+        <w:rPr>
+          <w:rFonts w:ascii="Arial" w:hAnsi="Arial" w:cs="Arial"/>
+        </w:rPr>
+      </w:pPr>
+      <w:r>
+        <w:rPr>
+          <w:rFonts w:ascii="Arial" w:hAnsi="Arial" w:cs="Arial"/>
+          <w:noProof/>
         </w:rPr>
         <w:drawing>
           <wp:inline distT="0" distB="0" distL="0" distR="0" wp14:anchorId="3246B113" wp14:editId="308C4280">
@@ -424,8 +354,16 @@
         <w:rPr>
           <w:rFonts w:ascii="Arial" w:hAnsi="Arial" w:cs="Arial"/>
         </w:rPr>
-        <w:t xml:space="preserve"> una url</w:t>
-      </w:r>
+        <w:t xml:space="preserve"> una </w:t>
+      </w:r>
+      <w:proofErr w:type="spellStart"/>
+      <w:r>
+        <w:rPr>
+          <w:rFonts w:ascii="Arial" w:hAnsi="Arial" w:cs="Arial"/>
+        </w:rPr>
+        <w:t>url</w:t>
+      </w:r>
+      <w:proofErr w:type="spellEnd"/>
       <w:r>
         <w:rPr>
           <w:rFonts w:ascii="Arial" w:hAnsi="Arial" w:cs="Arial"/>
@@ -477,6 +415,7 @@
       <w:r>
         <w:rPr>
           <w:rFonts w:ascii="Arial" w:hAnsi="Arial" w:cs="Arial"/>
+          <w:noProof/>
         </w:rPr>
         <w:lastRenderedPageBreak/>
         <w:drawing>
@@ -539,6 +478,7 @@
       <w:r>
         <w:rPr>
           <w:rFonts w:ascii="Arial" w:hAnsi="Arial" w:cs="Arial"/>
+          <w:noProof/>
         </w:rPr>
         <w:drawing>
           <wp:inline distT="0" distB="0" distL="0" distR="0" wp14:anchorId="0AF7B537" wp14:editId="0E3CE04A">
@@ -606,6 +546,7 @@
       <w:r>
         <w:rPr>
           <w:rFonts w:ascii="Arial" w:hAnsi="Arial" w:cs="Arial"/>
+          <w:noProof/>
         </w:rPr>
         <w:drawing>
           <wp:inline distT="0" distB="0" distL="0" distR="0" wp14:anchorId="0663CCDC" wp14:editId="6DB3DFFB">
@@ -654,6 +595,7 @@
       <w:r>
         <w:rPr>
           <w:rFonts w:ascii="Arial" w:hAnsi="Arial" w:cs="Arial"/>
+          <w:noProof/>
         </w:rPr>
         <w:drawing>
           <wp:inline distT="0" distB="0" distL="0" distR="0" wp14:anchorId="1AA98D37" wp14:editId="759B4640">
@@ -715,16 +657,18 @@
           <w:szCs w:val="24"/>
         </w:rPr>
         <w:lastRenderedPageBreak/>
-        <w:t xml:space="preserve">Convertir el certificado en formato </w:t>
-      </w:r>
+        <w:t>Convertir el certificado en formato .</w:t>
+      </w:r>
+      <w:proofErr w:type="spellStart"/>
       <w:r>
         <w:rPr>
           <w:rFonts w:ascii="Arial" w:hAnsi="Arial" w:cs="Arial"/>
           <w:sz w:val="24"/>
           <w:szCs w:val="24"/>
         </w:rPr>
-        <w:t>.pfx</w:t>
-      </w:r>
+        <w:t>pfx</w:t>
+      </w:r>
+      <w:proofErr w:type="spellEnd"/>
     </w:p>
     <w:p>
       <w:pPr>
@@ -789,6 +733,7 @@
       <w:r>
         <w:rPr>
           <w:rFonts w:ascii="Arial" w:hAnsi="Arial" w:cs="Arial"/>
+          <w:noProof/>
         </w:rPr>
         <w:drawing>
           <wp:inline distT="0" distB="0" distL="0" distR="0" wp14:anchorId="19E484BC" wp14:editId="271A1822">
@@ -837,49 +782,36 @@
         <w:rPr>
           <w:rFonts w:ascii="Arial" w:hAnsi="Arial" w:cs="Arial"/>
         </w:rPr>
-        <w:t>Seleccionar</w:t>
-      </w:r>
-      <w:r>
-        <w:rPr>
-          <w:rFonts w:ascii="Arial" w:hAnsi="Arial" w:cs="Arial"/>
-        </w:rPr>
-        <w:t xml:space="preserve"> la pestaña Contenido</w:t>
-      </w:r>
-      <w:r>
-        <w:rPr>
-          <w:rFonts w:ascii="Arial" w:hAnsi="Arial" w:cs="Arial"/>
-        </w:rPr>
-        <w:t>, e</w:t>
-      </w:r>
-      <w:r>
-        <w:rPr>
-          <w:rFonts w:ascii="Arial" w:hAnsi="Arial" w:cs="Arial"/>
-        </w:rPr>
-        <w:t xml:space="preserve">n la primera opción de Certificados y </w:t>
-      </w:r>
-      <w:r>
-        <w:rPr>
-          <w:rFonts w:ascii="Arial" w:hAnsi="Arial" w:cs="Arial"/>
-        </w:rPr>
-        <w:t>dar</w:t>
-      </w:r>
-      <w:r>
-        <w:rPr>
-          <w:rFonts w:ascii="Arial" w:hAnsi="Arial" w:cs="Arial"/>
-        </w:rPr>
-        <w:t xml:space="preserve"> click sobre el botón Certificados</w:t>
-      </w:r>
-    </w:p>
-    <w:p>
-      <w:pPr>
-        <w:jc w:val="center"/>
-        <w:rPr>
-          <w:rFonts w:ascii="Arial" w:hAnsi="Arial" w:cs="Arial"/>
-        </w:rPr>
-      </w:pPr>
-      <w:r>
-        <w:rPr>
-          <w:rFonts w:ascii="Arial" w:hAnsi="Arial" w:cs="Arial"/>
+        <w:t xml:space="preserve">Seleccionar la pestaña Contenido, en la primera opción de Certificados y dar </w:t>
+      </w:r>
+      <w:proofErr w:type="spellStart"/>
+      <w:proofErr w:type="gramStart"/>
+      <w:r>
+        <w:rPr>
+          <w:rFonts w:ascii="Arial" w:hAnsi="Arial" w:cs="Arial"/>
+        </w:rPr>
+        <w:t>click</w:t>
+      </w:r>
+      <w:proofErr w:type="spellEnd"/>
+      <w:proofErr w:type="gramEnd"/>
+      <w:r>
+        <w:rPr>
+          <w:rFonts w:ascii="Arial" w:hAnsi="Arial" w:cs="Arial"/>
+        </w:rPr>
+        <w:t xml:space="preserve"> sobre el botón Certificados</w:t>
+      </w:r>
+    </w:p>
+    <w:p>
+      <w:pPr>
+        <w:jc w:val="center"/>
+        <w:rPr>
+          <w:rFonts w:ascii="Arial" w:hAnsi="Arial" w:cs="Arial"/>
+        </w:rPr>
+      </w:pPr>
+      <w:r>
+        <w:rPr>
+          <w:rFonts w:ascii="Arial" w:hAnsi="Arial" w:cs="Arial"/>
+          <w:noProof/>
         </w:rPr>
         <w:drawing>
           <wp:inline distT="0" distB="0" distL="0" distR="0" wp14:anchorId="714A80B8" wp14:editId="7148FCED">
@@ -936,19 +868,36 @@
           <w:rFonts w:ascii="Arial" w:hAnsi="Arial" w:cs="Arial"/>
         </w:rPr>
         <w:lastRenderedPageBreak/>
-        <w:t>Luego hacer click en importar</w:t>
-      </w:r>
-    </w:p>
-    <w:p>
-      <w:pPr>
-        <w:jc w:val="center"/>
-        <w:rPr>
-          <w:rFonts w:ascii="Arial" w:hAnsi="Arial" w:cs="Arial"/>
-        </w:rPr>
-      </w:pPr>
-      <w:r>
-        <w:rPr>
-          <w:rFonts w:ascii="Arial" w:hAnsi="Arial" w:cs="Arial"/>
+        <w:t xml:space="preserve">Luego hacer </w:t>
+      </w:r>
+      <w:proofErr w:type="spellStart"/>
+      <w:proofErr w:type="gramStart"/>
+      <w:r>
+        <w:rPr>
+          <w:rFonts w:ascii="Arial" w:hAnsi="Arial" w:cs="Arial"/>
+        </w:rPr>
+        <w:t>click</w:t>
+      </w:r>
+      <w:proofErr w:type="spellEnd"/>
+      <w:proofErr w:type="gramEnd"/>
+      <w:r>
+        <w:rPr>
+          <w:rFonts w:ascii="Arial" w:hAnsi="Arial" w:cs="Arial"/>
+        </w:rPr>
+        <w:t xml:space="preserve"> en importar</w:t>
+      </w:r>
+    </w:p>
+    <w:p>
+      <w:pPr>
+        <w:jc w:val="center"/>
+        <w:rPr>
+          <w:rFonts w:ascii="Arial" w:hAnsi="Arial" w:cs="Arial"/>
+        </w:rPr>
+      </w:pPr>
+      <w:r>
+        <w:rPr>
+          <w:rFonts w:ascii="Arial" w:hAnsi="Arial" w:cs="Arial"/>
+          <w:noProof/>
         </w:rPr>
         <w:drawing>
           <wp:inline distT="0" distB="0" distL="0" distR="0" wp14:anchorId="4D53A47F" wp14:editId="1F3318EA">
@@ -1010,6 +959,7 @@
       <w:r>
         <w:rPr>
           <w:rFonts w:ascii="Arial" w:hAnsi="Arial" w:cs="Arial"/>
+          <w:noProof/>
         </w:rPr>
         <w:drawing>
           <wp:inline distT="0" distB="0" distL="0" distR="0" wp14:anchorId="1ED8FBA4" wp14:editId="6AA0B4F4">
@@ -1071,6 +1021,7 @@
       <w:r>
         <w:rPr>
           <w:rFonts w:ascii="Arial" w:hAnsi="Arial" w:cs="Arial"/>
+          <w:noProof/>
         </w:rPr>
         <w:drawing>
           <wp:inline distT="0" distB="0" distL="0" distR="0" wp14:anchorId="0620CCA2" wp14:editId="5E2194FE">
@@ -1122,8 +1073,16 @@
           <w:rFonts w:ascii="Arial" w:hAnsi="Arial" w:cs="Arial"/>
         </w:rPr>
         <w:lastRenderedPageBreak/>
-        <w:t>En la siguiente ventana deberá ingresar la contraseña ya proporcionada y generada desde el portal de la Sunat</w:t>
-      </w:r>
+        <w:t xml:space="preserve">En la siguiente ventana deberá ingresar la contraseña ya proporcionada y generada desde el portal de la </w:t>
+      </w:r>
+      <w:proofErr w:type="spellStart"/>
+      <w:r>
+        <w:rPr>
+          <w:rFonts w:ascii="Arial" w:hAnsi="Arial" w:cs="Arial"/>
+        </w:rPr>
+        <w:t>Sunat</w:t>
+      </w:r>
+      <w:proofErr w:type="spellEnd"/>
       <w:r>
         <w:rPr>
           <w:rFonts w:ascii="Arial" w:hAnsi="Arial" w:cs="Arial"/>
@@ -1188,6 +1147,7 @@
       <w:r>
         <w:rPr>
           <w:rFonts w:ascii="Arial" w:hAnsi="Arial" w:cs="Arial"/>
+          <w:noProof/>
         </w:rPr>
         <w:drawing>
           <wp:inline distT="0" distB="0" distL="0" distR="0" wp14:anchorId="5014E5AB" wp14:editId="0EA75BF1">
@@ -1236,31 +1196,36 @@
         <w:rPr>
           <w:rFonts w:ascii="Arial" w:hAnsi="Arial" w:cs="Arial"/>
         </w:rPr>
-        <w:t>En la siguiente pantalla</w:t>
-      </w:r>
-      <w:r>
-        <w:rPr>
-          <w:rFonts w:ascii="Arial" w:hAnsi="Arial" w:cs="Arial"/>
-        </w:rPr>
-        <w:t xml:space="preserve">, </w:t>
-      </w:r>
-      <w:r>
-        <w:rPr>
-          <w:rFonts w:ascii="Arial" w:hAnsi="Arial" w:cs="Arial"/>
-        </w:rPr>
-        <w:t>dejar los valores por defecto y que se encuentre en Personal y luego click sobre el botón Siguiente.</w:t>
-      </w:r>
-    </w:p>
-    <w:p>
-      <w:pPr>
-        <w:jc w:val="center"/>
-        <w:rPr>
-          <w:rFonts w:ascii="Arial" w:hAnsi="Arial" w:cs="Arial"/>
-        </w:rPr>
-      </w:pPr>
-      <w:r>
-        <w:rPr>
-          <w:rFonts w:ascii="Arial" w:hAnsi="Arial" w:cs="Arial"/>
+        <w:t xml:space="preserve">En la siguiente pantalla, dejar los valores por defecto y que se encuentre en Personal y luego </w:t>
+      </w:r>
+      <w:proofErr w:type="spellStart"/>
+      <w:proofErr w:type="gramStart"/>
+      <w:r>
+        <w:rPr>
+          <w:rFonts w:ascii="Arial" w:hAnsi="Arial" w:cs="Arial"/>
+        </w:rPr>
+        <w:t>click</w:t>
+      </w:r>
+      <w:proofErr w:type="spellEnd"/>
+      <w:proofErr w:type="gramEnd"/>
+      <w:r>
+        <w:rPr>
+          <w:rFonts w:ascii="Arial" w:hAnsi="Arial" w:cs="Arial"/>
+        </w:rPr>
+        <w:t xml:space="preserve"> sobre el botón Siguiente.</w:t>
+      </w:r>
+    </w:p>
+    <w:p>
+      <w:pPr>
+        <w:jc w:val="center"/>
+        <w:rPr>
+          <w:rFonts w:ascii="Arial" w:hAnsi="Arial" w:cs="Arial"/>
+        </w:rPr>
+      </w:pPr>
+      <w:r>
+        <w:rPr>
+          <w:rFonts w:ascii="Arial" w:hAnsi="Arial" w:cs="Arial"/>
+          <w:noProof/>
         </w:rPr>
         <w:drawing>
           <wp:inline distT="0" distB="0" distL="0" distR="0" wp14:anchorId="49C38EB6" wp14:editId="7A1B564F">
@@ -1322,19 +1287,23 @@
         <w:rPr>
           <w:rFonts w:ascii="Arial" w:hAnsi="Arial" w:cs="Arial"/>
         </w:rPr>
-        <w:t xml:space="preserve"> se mostrará la siguiente pantalla</w:t>
-      </w:r>
-      <w:r>
-        <w:rPr>
-          <w:rFonts w:ascii="Arial" w:hAnsi="Arial" w:cs="Arial"/>
-        </w:rPr>
-        <w:t xml:space="preserve">, </w:t>
-      </w:r>
-      <w:r>
-        <w:rPr>
-          <w:rFonts w:ascii="Arial" w:hAnsi="Arial" w:cs="Arial"/>
-        </w:rPr>
-        <w:t>en donde simplemente dará click sobre el botón que dice Finalizar y se mostrará un mensaje informativo indicando que la importación se completó correctamente</w:t>
+        <w:t xml:space="preserve"> se mostrará la siguiente pantalla, en donde simplemente dará </w:t>
+      </w:r>
+      <w:proofErr w:type="spellStart"/>
+      <w:proofErr w:type="gramStart"/>
+      <w:r>
+        <w:rPr>
+          <w:rFonts w:ascii="Arial" w:hAnsi="Arial" w:cs="Arial"/>
+        </w:rPr>
+        <w:t>click</w:t>
+      </w:r>
+      <w:proofErr w:type="spellEnd"/>
+      <w:proofErr w:type="gramEnd"/>
+      <w:r>
+        <w:rPr>
+          <w:rFonts w:ascii="Arial" w:hAnsi="Arial" w:cs="Arial"/>
+        </w:rPr>
+        <w:t xml:space="preserve"> sobre el botón que dice Finalizar y se mostrará un mensaje informativo indicando que la importación se completó correctamente</w:t>
       </w:r>
       <w:r>
         <w:rPr>
@@ -1353,6 +1322,7 @@
       <w:r>
         <w:rPr>
           <w:rFonts w:ascii="Arial" w:hAnsi="Arial" w:cs="Arial"/>
+          <w:noProof/>
         </w:rPr>
         <w:drawing>
           <wp:inline distT="0" distB="0" distL="0" distR="0" wp14:anchorId="7B1EE781" wp14:editId="788213C5">
@@ -1414,6 +1384,7 @@
       <w:r>
         <w:rPr>
           <w:rFonts w:ascii="Arial" w:hAnsi="Arial" w:cs="Arial"/>
+          <w:noProof/>
         </w:rPr>
         <w:drawing>
           <wp:inline distT="0" distB="0" distL="0" distR="0" wp14:anchorId="79512BDC" wp14:editId="7644BA08">
@@ -1470,13 +1441,7 @@
           <w:rFonts w:ascii="Arial" w:hAnsi="Arial" w:cs="Arial"/>
         </w:rPr>
         <w:lastRenderedPageBreak/>
-        <w:t>¿Por qué debo generar el certificado con extensión CER</w:t>
-      </w:r>
-      <w:r>
-        <w:rPr>
-          <w:rFonts w:ascii="Arial" w:hAnsi="Arial" w:cs="Arial"/>
-        </w:rPr>
-        <w:t>?</w:t>
+        <w:t>¿Por qué debo generar el certificado con extensión CER?</w:t>
       </w:r>
     </w:p>
     <w:p>
@@ -1509,26 +1474,32 @@
         <w:rPr>
           <w:rFonts w:ascii="Arial" w:hAnsi="Arial" w:cs="Arial"/>
         </w:rPr>
-        <w:t xml:space="preserve">¿Por qué debo generar el certificado con extensión </w:t>
-      </w:r>
-      <w:r>
-        <w:rPr>
-          <w:rFonts w:ascii="Arial" w:hAnsi="Arial" w:cs="Arial"/>
-        </w:rPr>
-        <w:t>PFX?</w:t>
-      </w:r>
-    </w:p>
-    <w:p>
-      <w:pPr>
-        <w:rPr>
-          <w:rFonts w:ascii="Arial" w:hAnsi="Arial" w:cs="Arial"/>
-        </w:rPr>
-      </w:pPr>
-      <w:r>
-        <w:rPr>
-          <w:rFonts w:ascii="Arial" w:hAnsi="Arial" w:cs="Arial"/>
-        </w:rPr>
-        <w:t>Es obligatorio que el certificado se encuentre presente en su sistema de facturación. Este formato es aceptado en la mayorí­a de sistemas o software de facturación electrónica o ERP.</w:t>
+        <w:t>¿Por qué debo generar el certificado con extensión PFX?</w:t>
+      </w:r>
+    </w:p>
+    <w:p>
+      <w:pPr>
+        <w:rPr>
+          <w:rFonts w:ascii="Arial" w:hAnsi="Arial" w:cs="Arial"/>
+        </w:rPr>
+      </w:pPr>
+      <w:r>
+        <w:rPr>
+          <w:rFonts w:ascii="Arial" w:hAnsi="Arial" w:cs="Arial"/>
+        </w:rPr>
+        <w:t xml:space="preserve">Es obligatorio que el certificado se encuentre presente en su sistema de facturación. Este formato es aceptado en la mayoría de </w:t>
+      </w:r>
+      <w:r>
+        <w:rPr>
+          <w:rFonts w:ascii="Arial" w:hAnsi="Arial" w:cs="Arial"/>
+        </w:rPr>
+        <w:t>los sistemas</w:t>
+      </w:r>
+      <w:r>
+        <w:rPr>
+          <w:rFonts w:ascii="Arial" w:hAnsi="Arial" w:cs="Arial"/>
+        </w:rPr>
+        <w:t xml:space="preserve"> o software de facturación electrónica o ERP.</w:t>
       </w:r>
     </w:p>
     <w:p>
@@ -1604,6 +1575,7 @@
       <w:r>
         <w:rPr>
           <w:rFonts w:ascii="Arial" w:hAnsi="Arial" w:cs="Arial"/>
+          <w:noProof/>
         </w:rPr>
         <w:drawing>
           <wp:inline distT="0" distB="0" distL="0" distR="0" wp14:anchorId="11DA3471" wp14:editId="78EB5F06">
@@ -1652,6 +1624,7 @@
       <w:r>
         <w:rPr>
           <w:rFonts w:ascii="Arial" w:hAnsi="Arial" w:cs="Arial"/>
+          <w:noProof/>
         </w:rPr>
         <w:drawing>
           <wp:inline distT="0" distB="0" distL="0" distR="0" wp14:anchorId="57670CB1" wp14:editId="316E8E1C">
@@ -1700,6 +1673,7 @@
       <w:r>
         <w:rPr>
           <w:rFonts w:ascii="Arial" w:hAnsi="Arial" w:cs="Arial"/>
+          <w:noProof/>
         </w:rPr>
         <w:lastRenderedPageBreak/>
         <w:drawing>
@@ -1749,6 +1723,7 @@
       <w:r>
         <w:rPr>
           <w:rFonts w:ascii="Arial" w:hAnsi="Arial" w:cs="Arial"/>
+          <w:noProof/>
         </w:rPr>
         <w:drawing>
           <wp:inline distT="0" distB="0" distL="0" distR="0" wp14:anchorId="16E42573" wp14:editId="13FA5408">
@@ -1797,6 +1772,7 @@
       <w:r>
         <w:rPr>
           <w:rFonts w:ascii="Arial" w:hAnsi="Arial" w:cs="Arial"/>
+          <w:noProof/>
         </w:rPr>
         <w:drawing>
           <wp:inline distT="0" distB="0" distL="0" distR="0" wp14:anchorId="17F6FF14" wp14:editId="0EBEDAFB">
@@ -1845,6 +1821,7 @@
       <w:r>
         <w:rPr>
           <w:rFonts w:ascii="Arial" w:hAnsi="Arial" w:cs="Arial"/>
+          <w:noProof/>
         </w:rPr>
         <w:lastRenderedPageBreak/>
         <w:drawing>
@@ -1894,6 +1871,7 @@
       <w:r>
         <w:rPr>
           <w:rFonts w:ascii="Arial" w:hAnsi="Arial" w:cs="Arial"/>
+          <w:noProof/>
         </w:rPr>
         <w:drawing>
           <wp:inline distT="0" distB="0" distL="0" distR="0" wp14:anchorId="37E5166E" wp14:editId="5B603C51">
@@ -1942,6 +1920,7 @@
       <w:r>
         <w:rPr>
           <w:rFonts w:ascii="Arial" w:hAnsi="Arial" w:cs="Arial"/>
+          <w:noProof/>
         </w:rPr>
         <w:drawing>
           <wp:inline distT="0" distB="0" distL="0" distR="0" wp14:anchorId="0C7359E8" wp14:editId="049FAD1F">
@@ -2046,6 +2025,7 @@
       <w:r>
         <w:rPr>
           <w:rFonts w:ascii="Arial" w:hAnsi="Arial" w:cs="Arial"/>
+          <w:noProof/>
         </w:rPr>
         <w:drawing>
           <wp:inline distT="0" distB="0" distL="0" distR="0" wp14:anchorId="13062102" wp14:editId="558DABA9">
@@ -2094,6 +2074,7 @@
       <w:r>
         <w:rPr>
           <w:rFonts w:ascii="Arial" w:hAnsi="Arial" w:cs="Arial"/>
+          <w:noProof/>
         </w:rPr>
         <w:drawing>
           <wp:inline distT="0" distB="0" distL="0" distR="0" wp14:anchorId="4477A769" wp14:editId="2302E62E">
@@ -2142,6 +2123,7 @@
       <w:r>
         <w:rPr>
           <w:rFonts w:ascii="Arial" w:hAnsi="Arial" w:cs="Arial"/>
+          <w:noProof/>
         </w:rPr>
         <w:lastRenderedPageBreak/>
         <w:drawing>
@@ -2209,6 +2191,7 @@
       <w:r>
         <w:rPr>
           <w:rFonts w:ascii="Arial" w:hAnsi="Arial" w:cs="Arial"/>
+          <w:noProof/>
         </w:rPr>
         <w:drawing>
           <wp:inline distT="0" distB="0" distL="0" distR="0" wp14:anchorId="2F2CB00D" wp14:editId="29647223">
@@ -2257,6 +2240,7 @@
       <w:r>
         <w:rPr>
           <w:rFonts w:ascii="Arial" w:hAnsi="Arial" w:cs="Arial"/>
+          <w:noProof/>
         </w:rPr>
         <w:lastRenderedPageBreak/>
         <w:drawing>
@@ -2313,6 +2297,7 @@
       <w:r>
         <w:rPr>
           <w:rFonts w:ascii="Arial" w:hAnsi="Arial" w:cs="Arial"/>
+          <w:noProof/>
         </w:rPr>
         <w:drawing>
           <wp:inline distT="0" distB="0" distL="0" distR="0" wp14:anchorId="6823BC27" wp14:editId="4A12907C">
@@ -2524,6 +2509,7 @@
       <w:r>
         <w:rPr>
           <w:rFonts w:ascii="Arial" w:hAnsi="Arial" w:cs="Arial"/>
+          <w:noProof/>
         </w:rPr>
         <w:drawing>
           <wp:inline distT="0" distB="0" distL="0" distR="0" wp14:anchorId="730DA794" wp14:editId="535BC93D">
@@ -2585,6 +2571,7 @@
       <w:r>
         <w:rPr>
           <w:rFonts w:ascii="Arial" w:hAnsi="Arial" w:cs="Arial"/>
+          <w:noProof/>
         </w:rPr>
         <w:drawing>
           <wp:inline distT="0" distB="0" distL="0" distR="0" wp14:anchorId="1364A3A7" wp14:editId="5298521D">
@@ -2633,6 +2620,7 @@
       <w:r>
         <w:rPr>
           <w:rFonts w:ascii="Arial" w:hAnsi="Arial" w:cs="Arial"/>
+          <w:noProof/>
         </w:rPr>
         <w:drawing>
           <wp:inline distT="0" distB="0" distL="0" distR="0" wp14:anchorId="722629DB" wp14:editId="62C7246C">
@@ -2699,6 +2687,7 @@
       <w:r>
         <w:rPr>
           <w:rFonts w:ascii="Arial" w:hAnsi="Arial" w:cs="Arial"/>
+          <w:noProof/>
         </w:rPr>
         <w:lastRenderedPageBreak/>
         <w:drawing>
@@ -2747,6 +2736,7 @@
       <w:r>
         <w:rPr>
           <w:rFonts w:ascii="Arial" w:hAnsi="Arial" w:cs="Arial"/>
+          <w:noProof/>
         </w:rPr>
         <w:drawing>
           <wp:inline distT="0" distB="0" distL="0" distR="0" wp14:anchorId="47E0A88E" wp14:editId="46B9BAD7">

</xml_diff>